<commit_message>
major update with examples
</commit_message>
<xml_diff>
--- a/phenology_example.docx
+++ b/phenology_example.docx
@@ -56,15 +56,14 @@
         <w:t xml:space="preserve">5/11/2020</w:t>
       </w:r>
     </w:p>
+    <w:bookmarkStart w:id="26" w:name="phenology-in-r-with-phenocamr"/>
     <w:p>
       <w:pPr>
         <w:pStyle w:val="Heading2"/>
       </w:pPr>
-      <w:bookmarkStart w:id="20" w:name="phenology-in-r-with-phenocamr"/>
       <w:r>
         <w:t xml:space="preserve">Phenology in R with phenocamr</w:t>
       </w:r>
-      <w:bookmarkEnd w:id="20"/>
     </w:p>
     <w:p>
       <w:pPr>
@@ -85,7 +84,7 @@
       <w:r>
         <w:t xml:space="preserve"> </w:t>
       </w:r>
-      <w:hyperlink r:id="rId21">
+      <w:hyperlink r:id="rId20">
         <w:r>
           <w:rPr>
             <w:rStyle w:val="Hyperlink"/>
@@ -102,7 +101,7 @@
       <w:r>
         <w:t xml:space="preserve"> </w:t>
       </w:r>
-      <w:hyperlink r:id="rId22">
+      <w:hyperlink r:id="rId21">
         <w:r>
           <w:rPr>
             <w:rStyle w:val="Hyperlink"/>
@@ -116,7 +115,7 @@
       <w:r>
         <w:t xml:space="preserve"> </w:t>
       </w:r>
-      <w:hyperlink r:id="rId23">
+      <w:hyperlink r:id="rId22">
         <w:r>
           <w:rPr>
             <w:rStyle w:val="Hyperlink"/>
@@ -138,7 +137,7 @@
       <w:r>
         <w:t xml:space="preserve"> </w:t>
       </w:r>
-      <w:hyperlink r:id="rId24">
+      <w:hyperlink r:id="rId23">
         <w:r>
           <w:rPr>
             <w:rStyle w:val="Hyperlink"/>
@@ -165,18 +164,85 @@
         <w:t xml:space="preserve"> </w:t>
       </w:r>
       <w:r>
-        <w:t xml:space="preserve">site, a mixed-temperate site located in the central Virgina Piedmont of the US.</w:t>
+        <w:t xml:space="preserve">site, a mixed-temperate site located in the central Virginia Piedmont of the US.</w:t>
+      </w:r>
+    </w:p>
+    <w:bookmarkStart w:id="25" w:name="installation-of-phenocamr"/>
+    <w:p>
+      <w:pPr>
+        <w:pStyle w:val="Heading3"/>
+      </w:pPr>
+      <w:r>
+        <w:t xml:space="preserve">Installation of phenocamr</w:t>
       </w:r>
     </w:p>
     <w:p>
       <w:pPr>
-        <w:pStyle w:val="Heading3"/>
-      </w:pPr>
-      <w:bookmarkStart w:id="25" w:name="installation-of-phenocamr"/>
-      <w:r>
-        <w:t xml:space="preserve">Installation of phenocamr</w:t>
-      </w:r>
-      <w:bookmarkEnd w:id="25"/>
+        <w:pStyle w:val="SourceCode"/>
+      </w:pPr>
+      <w:r>
+        <w:rPr>
+          <w:rStyle w:val="CommentTok"/>
+        </w:rPr>
+        <w:t xml:space="preserve"># install the package if not already installed and call it via library()</w:t>
+      </w:r>
+      <w:r>
+        <w:br/>
+      </w:r>
+      <w:r>
+        <w:rPr>
+          <w:rStyle w:val="ControlFlowTok"/>
+        </w:rPr>
+        <w:t xml:space="preserve">if</w:t>
+      </w:r>
+      <w:r>
+        <w:rPr>
+          <w:rStyle w:val="NormalTok"/>
+        </w:rPr>
+        <w:t xml:space="preserve">(</w:t>
+      </w:r>
+      <w:r>
+        <w:rPr>
+          <w:rStyle w:val="SpecialCharTok"/>
+        </w:rPr>
+        <w:t xml:space="preserve">!</w:t>
+      </w:r>
+      <w:r>
+        <w:rPr>
+          <w:rStyle w:val="FunctionTok"/>
+        </w:rPr>
+        <w:t xml:space="preserve">require</w:t>
+      </w:r>
+      <w:r>
+        <w:rPr>
+          <w:rStyle w:val="NormalTok"/>
+        </w:rPr>
+        <w:t xml:space="preserve">(phenocamr)){</w:t>
+      </w:r>
+      <w:r>
+        <w:rPr>
+          <w:rStyle w:val="FunctionTok"/>
+        </w:rPr>
+        <w:t xml:space="preserve">install.packages</w:t>
+      </w:r>
+      <w:r>
+        <w:rPr>
+          <w:rStyle w:val="NormalTok"/>
+        </w:rPr>
+        <w:t xml:space="preserve">(</w:t>
+      </w:r>
+      <w:r>
+        <w:rPr>
+          <w:rStyle w:val="StringTok"/>
+        </w:rPr>
+        <w:t xml:space="preserve">"phenocamr"</w:t>
+      </w:r>
+      <w:r>
+        <w:rPr>
+          <w:rStyle w:val="NormalTok"/>
+        </w:rPr>
+        <w:t xml:space="preserve">)}</w:t>
+      </w:r>
     </w:p>
     <w:p>
       <w:pPr>
@@ -184,66 +250,9 @@
       </w:pPr>
       <w:r>
         <w:rPr>
-          <w:rStyle w:val="CommentTok"/>
-        </w:rPr>
-        <w:t xml:space="preserve"># install the package if not already installed and call it via library()</w:t>
-      </w:r>
-      <w:r>
-        <w:br/>
-      </w:r>
-      <w:r>
-        <w:rPr>
-          <w:rStyle w:val="ControlFlowTok"/>
-        </w:rPr>
-        <w:t xml:space="preserve">if</w:t>
-      </w:r>
-      <w:r>
-        <w:rPr>
-          <w:rStyle w:val="NormalTok"/>
-        </w:rPr>
-        <w:t xml:space="preserve">(</w:t>
-      </w:r>
-      <w:r>
-        <w:rPr>
-          <w:rStyle w:val="OperatorTok"/>
-        </w:rPr>
-        <w:t xml:space="preserve">!</w:t>
-      </w:r>
-      <w:r>
-        <w:rPr>
-          <w:rStyle w:val="KeywordTok"/>
-        </w:rPr>
-        <w:t xml:space="preserve">require</w:t>
-      </w:r>
-      <w:r>
-        <w:rPr>
-          <w:rStyle w:val="NormalTok"/>
-        </w:rPr>
-        <w:t xml:space="preserve">(phenocamr)){</w:t>
-      </w:r>
-      <w:r>
-        <w:rPr>
-          <w:rStyle w:val="KeywordTok"/>
-        </w:rPr>
-        <w:t xml:space="preserve">install.packages</w:t>
-      </w:r>
-      <w:r>
-        <w:rPr>
-          <w:rStyle w:val="NormalTok"/>
-        </w:rPr>
-        <w:t xml:space="preserve">(</w:t>
-      </w:r>
-      <w:r>
-        <w:rPr>
-          <w:rStyle w:val="StringTok"/>
-        </w:rPr>
-        <w:t xml:space="preserve">"phenocamr"</w:t>
-      </w:r>
-      <w:r>
-        <w:rPr>
-          <w:rStyle w:val="NormalTok"/>
-        </w:rPr>
-        <w:t xml:space="preserve">)}</w:t>
+          <w:rStyle w:val="VerbatimChar"/>
+        </w:rPr>
+        <w:t xml:space="preserve">## Loading required package: phenocamr</w:t>
       </w:r>
     </w:p>
     <w:p>
@@ -254,7 +263,7 @@
         <w:rPr>
           <w:rStyle w:val="VerbatimChar"/>
         </w:rPr>
-        <w:t xml:space="preserve">## Loading required package: phenocamr</w:t>
+        <w:t xml:space="preserve">## Warning: package 'phenocamr' was built under R version 4.0.5</w:t>
       </w:r>
     </w:p>
     <w:p>
@@ -263,7 +272,7 @@
       </w:pPr>
       <w:r>
         <w:rPr>
-          <w:rStyle w:val="KeywordTok"/>
+          <w:rStyle w:val="FunctionTok"/>
         </w:rPr>
         <w:t xml:space="preserve">library</w:t>
       </w:r>
@@ -381,7 +390,7 @@
         <w:t xml:space="preserve"> </w:t>
       </w:r>
       <w:r>
-        <w:t xml:space="preserve">which when true, creates a seperate file that calculates phenological transition dates.</w:t>
+        <w:t xml:space="preserve">which when true, creates a separate file that calculates phenological transition dates.</w:t>
       </w:r>
       <w:r>
         <w:t xml:space="preserve"> </w:t>
@@ -411,7 +420,7 @@
       </w:pPr>
       <w:r>
         <w:rPr>
-          <w:rStyle w:val="KeywordTok"/>
+          <w:rStyle w:val="FunctionTok"/>
         </w:rPr>
         <w:t xml:space="preserve">download_phenocam</w:t>
       </w:r>
@@ -423,7 +432,7 @@
       </w:r>
       <w:r>
         <w:rPr>
-          <w:rStyle w:val="DataTypeTok"/>
+          <w:rStyle w:val="AttributeTok"/>
         </w:rPr>
         <w:t xml:space="preserve">site =</w:t>
       </w:r>
@@ -456,7 +465,7 @@
       </w:r>
       <w:r>
         <w:rPr>
-          <w:rStyle w:val="DataTypeTok"/>
+          <w:rStyle w:val="AttributeTok"/>
         </w:rPr>
         <w:t xml:space="preserve">veg_type =</w:t>
       </w:r>
@@ -489,7 +498,7 @@
       </w:r>
       <w:r>
         <w:rPr>
-          <w:rStyle w:val="DataTypeTok"/>
+          <w:rStyle w:val="AttributeTok"/>
         </w:rPr>
         <w:t xml:space="preserve">frequency =</w:t>
       </w:r>
@@ -522,7 +531,7 @@
       </w:r>
       <w:r>
         <w:rPr>
-          <w:rStyle w:val="DataTypeTok"/>
+          <w:rStyle w:val="AttributeTok"/>
         </w:rPr>
         <w:t xml:space="preserve">phenophase =</w:t>
       </w:r>
@@ -534,7 +543,7 @@
       </w:r>
       <w:r>
         <w:rPr>
-          <w:rStyle w:val="OtherTok"/>
+          <w:rStyle w:val="ConstantTok"/>
         </w:rPr>
         <w:t xml:space="preserve">TRUE</w:t>
       </w:r>
@@ -555,7 +564,7 @@
       </w:r>
       <w:r>
         <w:rPr>
-          <w:rStyle w:val="DataTypeTok"/>
+          <w:rStyle w:val="AttributeTok"/>
         </w:rPr>
         <w:t xml:space="preserve">out_dir =</w:t>
       </w:r>
@@ -662,30 +671,36 @@
         <w:rPr>
           <w:rStyle w:val="NormalTok"/>
         </w:rPr>
-        <w:t xml:space="preserve">td &lt;-</w:t>
+        <w:t xml:space="preserve">td </w:t>
+      </w:r>
+      <w:r>
+        <w:rPr>
+          <w:rStyle w:val="OtherTok"/>
+        </w:rPr>
+        <w:t xml:space="preserve">&lt;-</w:t>
+      </w:r>
+      <w:r>
+        <w:rPr>
+          <w:rStyle w:val="NormalTok"/>
+        </w:rPr>
+        <w:t xml:space="preserve"> </w:t>
+      </w:r>
+      <w:r>
+        <w:rPr>
+          <w:rStyle w:val="FunctionTok"/>
+        </w:rPr>
+        <w:t xml:space="preserve">read.table</w:t>
+      </w:r>
+      <w:r>
+        <w:rPr>
+          <w:rStyle w:val="NormalTok"/>
+        </w:rPr>
+        <w:t xml:space="preserve">(</w:t>
       </w:r>
       <w:r>
         <w:rPr>
           <w:rStyle w:val="StringTok"/>
         </w:rPr>
-        <w:t xml:space="preserve"> </w:t>
-      </w:r>
-      <w:r>
-        <w:rPr>
-          <w:rStyle w:val="KeywordTok"/>
-        </w:rPr>
-        <w:t xml:space="preserve">read.table</w:t>
-      </w:r>
-      <w:r>
-        <w:rPr>
-          <w:rStyle w:val="NormalTok"/>
-        </w:rPr>
-        <w:t xml:space="preserve">(</w:t>
-      </w:r>
-      <w:r>
-        <w:rPr>
-          <w:rStyle w:val="StringTok"/>
-        </w:rPr>
         <w:t xml:space="preserve">"./data/phenology/pace_DB_1000_3day_transition_dates.csv"</w:t>
       </w:r>
       <w:r>
@@ -696,7 +711,7 @@
       </w:r>
       <w:r>
         <w:rPr>
-          <w:rStyle w:val="DataTypeTok"/>
+          <w:rStyle w:val="AttributeTok"/>
         </w:rPr>
         <w:t xml:space="preserve">header =</w:t>
       </w:r>
@@ -708,7 +723,7 @@
       </w:r>
       <w:r>
         <w:rPr>
-          <w:rStyle w:val="OtherTok"/>
+          <w:rStyle w:val="ConstantTok"/>
         </w:rPr>
         <w:t xml:space="preserve">TRUE</w:t>
       </w:r>
@@ -720,7 +735,7 @@
       </w:r>
       <w:r>
         <w:rPr>
-          <w:rStyle w:val="DataTypeTok"/>
+          <w:rStyle w:val="AttributeTok"/>
         </w:rPr>
         <w:t xml:space="preserve">sep =</w:t>
       </w:r>
@@ -817,7 +832,7 @@
         <w:rPr>
           <w:rStyle w:val="VerbatimChar"/>
         </w:rPr>
-        <w:t xml:space="preserve">## &lt;bytecode: 0x0000000008bfa928&gt;</w:t>
+        <w:t xml:space="preserve">## &lt;bytecode: 0x00000000153c25a0&gt;</w:t>
       </w:r>
       <w:r>
         <w:br/>
@@ -846,30 +861,36 @@
         <w:rPr>
           <w:rStyle w:val="NormalTok"/>
         </w:rPr>
-        <w:t xml:space="preserve">df &lt;-</w:t>
+        <w:t xml:space="preserve">df </w:t>
+      </w:r>
+      <w:r>
+        <w:rPr>
+          <w:rStyle w:val="OtherTok"/>
+        </w:rPr>
+        <w:t xml:space="preserve">&lt;-</w:t>
+      </w:r>
+      <w:r>
+        <w:rPr>
+          <w:rStyle w:val="NormalTok"/>
+        </w:rPr>
+        <w:t xml:space="preserve"> </w:t>
+      </w:r>
+      <w:r>
+        <w:rPr>
+          <w:rStyle w:val="FunctionTok"/>
+        </w:rPr>
+        <w:t xml:space="preserve">read.table</w:t>
+      </w:r>
+      <w:r>
+        <w:rPr>
+          <w:rStyle w:val="NormalTok"/>
+        </w:rPr>
+        <w:t xml:space="preserve">(</w:t>
       </w:r>
       <w:r>
         <w:rPr>
           <w:rStyle w:val="StringTok"/>
         </w:rPr>
-        <w:t xml:space="preserve"> </w:t>
-      </w:r>
-      <w:r>
-        <w:rPr>
-          <w:rStyle w:val="KeywordTok"/>
-        </w:rPr>
-        <w:t xml:space="preserve">read.table</w:t>
-      </w:r>
-      <w:r>
-        <w:rPr>
-          <w:rStyle w:val="NormalTok"/>
-        </w:rPr>
-        <w:t xml:space="preserve">(</w:t>
-      </w:r>
-      <w:r>
-        <w:rPr>
-          <w:rStyle w:val="StringTok"/>
-        </w:rPr>
         <w:t xml:space="preserve">"./data/phenology/pace_DB_1000_3day.csv"</w:t>
       </w:r>
       <w:r>
@@ -889,7 +910,7 @@
       </w:r>
       <w:r>
         <w:rPr>
-          <w:rStyle w:val="DataTypeTok"/>
+          <w:rStyle w:val="AttributeTok"/>
         </w:rPr>
         <w:t xml:space="preserve">header =</w:t>
       </w:r>
@@ -901,7 +922,7 @@
       </w:r>
       <w:r>
         <w:rPr>
-          <w:rStyle w:val="OtherTok"/>
+          <w:rStyle w:val="ConstantTok"/>
         </w:rPr>
         <w:t xml:space="preserve">TRUE</w:t>
       </w:r>
@@ -922,7 +943,7 @@
       </w:r>
       <w:r>
         <w:rPr>
-          <w:rStyle w:val="DataTypeTok"/>
+          <w:rStyle w:val="AttributeTok"/>
         </w:rPr>
         <w:t xml:space="preserve">sep =</w:t>
       </w:r>
@@ -970,23 +991,71 @@
         <w:rPr>
           <w:rStyle w:val="NormalTok"/>
         </w:rPr>
-        <w:t xml:space="preserve">td &lt;-</w:t>
+        <w:t xml:space="preserve">td </w:t>
+      </w:r>
+      <w:r>
+        <w:rPr>
+          <w:rStyle w:val="OtherTok"/>
+        </w:rPr>
+        <w:t xml:space="preserve">&lt;-</w:t>
+      </w:r>
+      <w:r>
+        <w:rPr>
+          <w:rStyle w:val="NormalTok"/>
+        </w:rPr>
+        <w:t xml:space="preserve"> td[td</w:t>
+      </w:r>
+      <w:r>
+        <w:rPr>
+          <w:rStyle w:val="SpecialCharTok"/>
+        </w:rPr>
+        <w:t xml:space="preserve">$</w:t>
+      </w:r>
+      <w:r>
+        <w:rPr>
+          <w:rStyle w:val="NormalTok"/>
+        </w:rPr>
+        <w:t xml:space="preserve">direction </w:t>
+      </w:r>
+      <w:r>
+        <w:rPr>
+          <w:rStyle w:val="SpecialCharTok"/>
+        </w:rPr>
+        <w:t xml:space="preserve">==</w:t>
+      </w:r>
+      <w:r>
+        <w:rPr>
+          <w:rStyle w:val="NormalTok"/>
+        </w:rPr>
+        <w:t xml:space="preserve"> </w:t>
       </w:r>
       <w:r>
         <w:rPr>
           <w:rStyle w:val="StringTok"/>
         </w:rPr>
-        <w:t xml:space="preserve"> </w:t>
-      </w:r>
-      <w:r>
-        <w:rPr>
-          <w:rStyle w:val="NormalTok"/>
-        </w:rPr>
-        <w:t xml:space="preserve">td[td</w:t>
-      </w:r>
-      <w:r>
-        <w:rPr>
-          <w:rStyle w:val="OperatorTok"/>
+        <w:t xml:space="preserve">"rising"</w:t>
+      </w:r>
+      <w:r>
+        <w:rPr>
+          <w:rStyle w:val="NormalTok"/>
+        </w:rPr>
+        <w:t xml:space="preserve"> </w:t>
+      </w:r>
+      <w:r>
+        <w:rPr>
+          <w:rStyle w:val="SpecialCharTok"/>
+        </w:rPr>
+        <w:t xml:space="preserve">&amp;</w:t>
+      </w:r>
+      <w:r>
+        <w:rPr>
+          <w:rStyle w:val="NormalTok"/>
+        </w:rPr>
+        <w:t xml:space="preserve"> td</w:t>
+      </w:r>
+      <w:r>
+        <w:rPr>
+          <w:rStyle w:val="SpecialCharTok"/>
         </w:rPr>
         <w:t xml:space="preserve">$</w:t>
       </w:r>
@@ -994,47 +1063,227 @@
         <w:rPr>
           <w:rStyle w:val="NormalTok"/>
         </w:rPr>
-        <w:t xml:space="preserve">direction </w:t>
-      </w:r>
-      <w:r>
-        <w:rPr>
-          <w:rStyle w:val="OperatorTok"/>
+        <w:t xml:space="preserve">gcc_value </w:t>
+      </w:r>
+      <w:r>
+        <w:rPr>
+          <w:rStyle w:val="SpecialCharTok"/>
         </w:rPr>
         <w:t xml:space="preserve">==</w:t>
       </w:r>
       <w:r>
         <w:rPr>
+          <w:rStyle w:val="NormalTok"/>
+        </w:rPr>
+        <w:t xml:space="preserve"> </w:t>
+      </w:r>
+      <w:r>
+        <w:rPr>
           <w:rStyle w:val="StringTok"/>
         </w:rPr>
-        <w:t xml:space="preserve"> "rising"</w:t>
-      </w:r>
-      <w:r>
-        <w:rPr>
-          <w:rStyle w:val="NormalTok"/>
-        </w:rPr>
-        <w:t xml:space="preserve"> </w:t>
-      </w:r>
-      <w:r>
-        <w:rPr>
-          <w:rStyle w:val="OperatorTok"/>
-        </w:rPr>
-        <w:t xml:space="preserve">&amp;</w:t>
+        <w:t xml:space="preserve">"gcc_90"</w:t>
+      </w:r>
+      <w:r>
+        <w:rPr>
+          <w:rStyle w:val="NormalTok"/>
+        </w:rPr>
+        <w:t xml:space="preserve">,]</w:t>
+      </w:r>
+      <w:r>
+        <w:br/>
+      </w:r>
+      <w:r>
+        <w:br/>
+      </w:r>
+      <w:r>
+        <w:rPr>
+          <w:rStyle w:val="CommentTok"/>
+        </w:rPr>
+        <w:t xml:space="preserve"># create a simple line graph of the smooth Green Chromatic Coordinate (Gcc)</w:t>
+      </w:r>
+      <w:r>
+        <w:br/>
+      </w:r>
+      <w:r>
+        <w:rPr>
+          <w:rStyle w:val="CommentTok"/>
+        </w:rPr>
+        <w:t xml:space="preserve"># and add points for transition dates</w:t>
+      </w:r>
+      <w:r>
+        <w:br/>
+      </w:r>
+      <w:r>
+        <w:rPr>
+          <w:rStyle w:val="FunctionTok"/>
+        </w:rPr>
+        <w:t xml:space="preserve">plot</w:t>
+      </w:r>
+      <w:r>
+        <w:rPr>
+          <w:rStyle w:val="NormalTok"/>
+        </w:rPr>
+        <w:t xml:space="preserve">(</w:t>
+      </w:r>
+      <w:r>
+        <w:rPr>
+          <w:rStyle w:val="FunctionTok"/>
+        </w:rPr>
+        <w:t xml:space="preserve">as.Date</w:t>
+      </w:r>
+      <w:r>
+        <w:rPr>
+          <w:rStyle w:val="NormalTok"/>
+        </w:rPr>
+        <w:t xml:space="preserve">(df</w:t>
+      </w:r>
+      <w:r>
+        <w:rPr>
+          <w:rStyle w:val="SpecialCharTok"/>
+        </w:rPr>
+        <w:t xml:space="preserve">$</w:t>
+      </w:r>
+      <w:r>
+        <w:rPr>
+          <w:rStyle w:val="NormalTok"/>
+        </w:rPr>
+        <w:t xml:space="preserve">date), df</w:t>
+      </w:r>
+      <w:r>
+        <w:rPr>
+          <w:rStyle w:val="SpecialCharTok"/>
+        </w:rPr>
+        <w:t xml:space="preserve">$</w:t>
+      </w:r>
+      <w:r>
+        <w:rPr>
+          <w:rStyle w:val="NormalTok"/>
+        </w:rPr>
+        <w:t xml:space="preserve">smooth_gcc_90, </w:t>
+      </w:r>
+      <w:r>
+        <w:rPr>
+          <w:rStyle w:val="AttributeTok"/>
+        </w:rPr>
+        <w:t xml:space="preserve">type =</w:t>
+      </w:r>
+      <w:r>
+        <w:rPr>
+          <w:rStyle w:val="NormalTok"/>
+        </w:rPr>
+        <w:t xml:space="preserve"> </w:t>
       </w:r>
       <w:r>
         <w:rPr>
           <w:rStyle w:val="StringTok"/>
         </w:rPr>
-        <w:t xml:space="preserve"> </w:t>
-      </w:r>
-      <w:r>
-        <w:rPr>
-          <w:rStyle w:val="NormalTok"/>
-        </w:rPr>
-        <w:t xml:space="preserve">td</w:t>
-      </w:r>
-      <w:r>
-        <w:rPr>
-          <w:rStyle w:val="OperatorTok"/>
+        <w:t xml:space="preserve">"l"</w:t>
+      </w:r>
+      <w:r>
+        <w:rPr>
+          <w:rStyle w:val="NormalTok"/>
+        </w:rPr>
+        <w:t xml:space="preserve">, </w:t>
+      </w:r>
+      <w:r>
+        <w:rPr>
+          <w:rStyle w:val="AttributeTok"/>
+        </w:rPr>
+        <w:t xml:space="preserve">xlab =</w:t>
+      </w:r>
+      <w:r>
+        <w:rPr>
+          <w:rStyle w:val="NormalTok"/>
+        </w:rPr>
+        <w:t xml:space="preserve"> </w:t>
+      </w:r>
+      <w:r>
+        <w:rPr>
+          <w:rStyle w:val="StringTok"/>
+        </w:rPr>
+        <w:t xml:space="preserve">"Date"</w:t>
+      </w:r>
+      <w:r>
+        <w:rPr>
+          <w:rStyle w:val="NormalTok"/>
+        </w:rPr>
+        <w:t xml:space="preserve">,</w:t>
+      </w:r>
+      <w:r>
+        <w:br/>
+      </w:r>
+      <w:r>
+        <w:rPr>
+          <w:rStyle w:val="NormalTok"/>
+        </w:rPr>
+        <w:t xml:space="preserve">     </w:t>
+      </w:r>
+      <w:r>
+        <w:rPr>
+          <w:rStyle w:val="AttributeTok"/>
+        </w:rPr>
+        <w:t xml:space="preserve">ylab =</w:t>
+      </w:r>
+      <w:r>
+        <w:rPr>
+          <w:rStyle w:val="NormalTok"/>
+        </w:rPr>
+        <w:t xml:space="preserve"> </w:t>
+      </w:r>
+      <w:r>
+        <w:rPr>
+          <w:rStyle w:val="StringTok"/>
+        </w:rPr>
+        <w:t xml:space="preserve">"Gcc (90th percentile)"</w:t>
+      </w:r>
+      <w:r>
+        <w:rPr>
+          <w:rStyle w:val="NormalTok"/>
+        </w:rPr>
+        <w:t xml:space="preserve">)</w:t>
+      </w:r>
+      <w:r>
+        <w:br/>
+      </w:r>
+      <w:r>
+        <w:rPr>
+          <w:rStyle w:val="FunctionTok"/>
+        </w:rPr>
+        <w:t xml:space="preserve">points</w:t>
+      </w:r>
+      <w:r>
+        <w:rPr>
+          <w:rStyle w:val="NormalTok"/>
+        </w:rPr>
+        <w:t xml:space="preserve">(</w:t>
+      </w:r>
+      <w:r>
+        <w:rPr>
+          <w:rStyle w:val="AttributeTok"/>
+        </w:rPr>
+        <w:t xml:space="preserve">x =</w:t>
+      </w:r>
+      <w:r>
+        <w:rPr>
+          <w:rStyle w:val="NormalTok"/>
+        </w:rPr>
+        <w:t xml:space="preserve"> </w:t>
+      </w:r>
+      <w:r>
+        <w:rPr>
+          <w:rStyle w:val="FunctionTok"/>
+        </w:rPr>
+        <w:t xml:space="preserve">as.Date</w:t>
+      </w:r>
+      <w:r>
+        <w:rPr>
+          <w:rStyle w:val="NormalTok"/>
+        </w:rPr>
+        <w:t xml:space="preserve">(td</w:t>
+      </w:r>
+      <w:r>
+        <w:rPr>
+          <w:rStyle w:val="SpecialCharTok"/>
         </w:rPr>
         <w:t xml:space="preserve">$</w:t>
       </w:r>
@@ -1042,77 +1291,56 @@
         <w:rPr>
           <w:rStyle w:val="NormalTok"/>
         </w:rPr>
-        <w:t xml:space="preserve">gcc_value </w:t>
-      </w:r>
-      <w:r>
-        <w:rPr>
-          <w:rStyle w:val="OperatorTok"/>
-        </w:rPr>
-        <w:t xml:space="preserve">==</w:t>
+        <w:t xml:space="preserve">transition_25, </w:t>
+      </w:r>
+      <w:r>
+        <w:rPr>
+          <w:rStyle w:val="AttributeTok"/>
+        </w:rPr>
+        <w:t xml:space="preserve">origin =</w:t>
+      </w:r>
+      <w:r>
+        <w:rPr>
+          <w:rStyle w:val="NormalTok"/>
+        </w:rPr>
+        <w:t xml:space="preserve"> </w:t>
       </w:r>
       <w:r>
         <w:rPr>
           <w:rStyle w:val="StringTok"/>
         </w:rPr>
-        <w:t xml:space="preserve"> "gcc_90"</w:t>
-      </w:r>
-      <w:r>
-        <w:rPr>
-          <w:rStyle w:val="NormalTok"/>
-        </w:rPr>
-        <w:t xml:space="preserve">,]</w:t>
-      </w:r>
-      <w:r>
-        <w:br/>
-      </w:r>
-      <w:r>
-        <w:br/>
-      </w:r>
-      <w:r>
-        <w:rPr>
-          <w:rStyle w:val="CommentTok"/>
-        </w:rPr>
-        <w:t xml:space="preserve"># create a simple line graph of the smooth Green Chromatic Coordinate (Gcc)</w:t>
-      </w:r>
-      <w:r>
-        <w:br/>
-      </w:r>
-      <w:r>
-        <w:rPr>
-          <w:rStyle w:val="CommentTok"/>
-        </w:rPr>
-        <w:t xml:space="preserve"># and add points for transition dates</w:t>
-      </w:r>
-      <w:r>
-        <w:br/>
-      </w:r>
-      <w:r>
-        <w:rPr>
-          <w:rStyle w:val="KeywordTok"/>
-        </w:rPr>
-        <w:t xml:space="preserve">plot</w:t>
-      </w:r>
-      <w:r>
-        <w:rPr>
-          <w:rStyle w:val="NormalTok"/>
-        </w:rPr>
-        <w:t xml:space="preserve">(</w:t>
-      </w:r>
-      <w:r>
-        <w:rPr>
-          <w:rStyle w:val="KeywordTok"/>
-        </w:rPr>
-        <w:t xml:space="preserve">as.Date</w:t>
-      </w:r>
-      <w:r>
-        <w:rPr>
-          <w:rStyle w:val="NormalTok"/>
-        </w:rPr>
-        <w:t xml:space="preserve">(df</w:t>
-      </w:r>
-      <w:r>
-        <w:rPr>
-          <w:rStyle w:val="OperatorTok"/>
+        <w:t xml:space="preserve">"1970-01-01"</w:t>
+      </w:r>
+      <w:r>
+        <w:rPr>
+          <w:rStyle w:val="NormalTok"/>
+        </w:rPr>
+        <w:t xml:space="preserve">),</w:t>
+      </w:r>
+      <w:r>
+        <w:br/>
+      </w:r>
+      <w:r>
+        <w:rPr>
+          <w:rStyle w:val="NormalTok"/>
+        </w:rPr>
+        <w:t xml:space="preserve">       </w:t>
+      </w:r>
+      <w:r>
+        <w:rPr>
+          <w:rStyle w:val="AttributeTok"/>
+        </w:rPr>
+        <w:t xml:space="preserve">y =</w:t>
+      </w:r>
+      <w:r>
+        <w:rPr>
+          <w:rStyle w:val="NormalTok"/>
+        </w:rPr>
+        <w:t xml:space="preserve"> td</w:t>
+      </w:r>
+      <w:r>
+        <w:rPr>
+          <w:rStyle w:val="SpecialCharTok"/>
         </w:rPr>
         <w:t xml:space="preserve">$</w:t>
       </w:r>
@@ -1120,73 +1348,34 @@
         <w:rPr>
           <w:rStyle w:val="NormalTok"/>
         </w:rPr>
-        <w:t xml:space="preserve">date), df</w:t>
-      </w:r>
-      <w:r>
-        <w:rPr>
-          <w:rStyle w:val="OperatorTok"/>
-        </w:rPr>
-        <w:t xml:space="preserve">$</w:t>
-      </w:r>
-      <w:r>
-        <w:rPr>
-          <w:rStyle w:val="NormalTok"/>
-        </w:rPr>
-        <w:t xml:space="preserve">smooth_gcc_</w:t>
+        <w:t xml:space="preserve">threshold_25,</w:t>
+      </w:r>
+      <w:r>
+        <w:br/>
+      </w:r>
+      <w:r>
+        <w:rPr>
+          <w:rStyle w:val="NormalTok"/>
+        </w:rPr>
+        <w:t xml:space="preserve">       </w:t>
+      </w:r>
+      <w:r>
+        <w:rPr>
+          <w:rStyle w:val="AttributeTok"/>
+        </w:rPr>
+        <w:t xml:space="preserve">pch =</w:t>
+      </w:r>
+      <w:r>
+        <w:rPr>
+          <w:rStyle w:val="NormalTok"/>
+        </w:rPr>
+        <w:t xml:space="preserve"> </w:t>
       </w:r>
       <w:r>
         <w:rPr>
           <w:rStyle w:val="DecValTok"/>
         </w:rPr>
-        <w:t xml:space="preserve">90</w:t>
-      </w:r>
-      <w:r>
-        <w:rPr>
-          <w:rStyle w:val="NormalTok"/>
-        </w:rPr>
-        <w:t xml:space="preserve">, </w:t>
-      </w:r>
-      <w:r>
-        <w:rPr>
-          <w:rStyle w:val="DataTypeTok"/>
-        </w:rPr>
-        <w:t xml:space="preserve">type =</w:t>
-      </w:r>
-      <w:r>
-        <w:rPr>
-          <w:rStyle w:val="NormalTok"/>
-        </w:rPr>
-        <w:t xml:space="preserve"> </w:t>
-      </w:r>
-      <w:r>
-        <w:rPr>
-          <w:rStyle w:val="StringTok"/>
-        </w:rPr>
-        <w:t xml:space="preserve">"l"</w:t>
-      </w:r>
-      <w:r>
-        <w:rPr>
-          <w:rStyle w:val="NormalTok"/>
-        </w:rPr>
-        <w:t xml:space="preserve">, </w:t>
-      </w:r>
-      <w:r>
-        <w:rPr>
-          <w:rStyle w:val="DataTypeTok"/>
-        </w:rPr>
-        <w:t xml:space="preserve">xlab =</w:t>
-      </w:r>
-      <w:r>
-        <w:rPr>
-          <w:rStyle w:val="NormalTok"/>
-        </w:rPr>
-        <w:t xml:space="preserve"> </w:t>
-      </w:r>
-      <w:r>
-        <w:rPr>
-          <w:rStyle w:val="StringTok"/>
-        </w:rPr>
-        <w:t xml:space="preserve">"Date"</w:t>
+        <w:t xml:space="preserve">19</w:t>
       </w:r>
       <w:r>
         <w:rPr>
@@ -1201,209 +1390,11 @@
         <w:rPr>
           <w:rStyle w:val="NormalTok"/>
         </w:rPr>
-        <w:t xml:space="preserve">     </w:t>
-      </w:r>
-      <w:r>
-        <w:rPr>
-          <w:rStyle w:val="DataTypeTok"/>
-        </w:rPr>
-        <w:t xml:space="preserve">ylab =</w:t>
-      </w:r>
-      <w:r>
-        <w:rPr>
-          <w:rStyle w:val="NormalTok"/>
-        </w:rPr>
-        <w:t xml:space="preserve"> </w:t>
-      </w:r>
-      <w:r>
-        <w:rPr>
-          <w:rStyle w:val="StringTok"/>
-        </w:rPr>
-        <w:t xml:space="preserve">"Gcc (90th percentile)"</w:t>
-      </w:r>
-      <w:r>
-        <w:rPr>
-          <w:rStyle w:val="NormalTok"/>
-        </w:rPr>
-        <w:t xml:space="preserve">)</w:t>
-      </w:r>
-      <w:r>
-        <w:br/>
-      </w:r>
-      <w:r>
-        <w:rPr>
-          <w:rStyle w:val="KeywordTok"/>
-        </w:rPr>
-        <w:t xml:space="preserve">points</w:t>
-      </w:r>
-      <w:r>
-        <w:rPr>
-          <w:rStyle w:val="NormalTok"/>
-        </w:rPr>
-        <w:t xml:space="preserve">(</w:t>
-      </w:r>
-      <w:r>
-        <w:rPr>
-          <w:rStyle w:val="DataTypeTok"/>
-        </w:rPr>
-        <w:t xml:space="preserve">x =</w:t>
-      </w:r>
-      <w:r>
-        <w:rPr>
-          <w:rStyle w:val="NormalTok"/>
-        </w:rPr>
-        <w:t xml:space="preserve"> </w:t>
-      </w:r>
-      <w:r>
-        <w:rPr>
-          <w:rStyle w:val="KeywordTok"/>
-        </w:rPr>
-        <w:t xml:space="preserve">as.Date</w:t>
-      </w:r>
-      <w:r>
-        <w:rPr>
-          <w:rStyle w:val="NormalTok"/>
-        </w:rPr>
-        <w:t xml:space="preserve">(td</w:t>
-      </w:r>
-      <w:r>
-        <w:rPr>
-          <w:rStyle w:val="OperatorTok"/>
-        </w:rPr>
-        <w:t xml:space="preserve">$</w:t>
-      </w:r>
-      <w:r>
-        <w:rPr>
-          <w:rStyle w:val="NormalTok"/>
-        </w:rPr>
-        <w:t xml:space="preserve">transition_</w:t>
-      </w:r>
-      <w:r>
-        <w:rPr>
-          <w:rStyle w:val="DecValTok"/>
-        </w:rPr>
-        <w:t xml:space="preserve">25</w:t>
-      </w:r>
-      <w:r>
-        <w:rPr>
-          <w:rStyle w:val="NormalTok"/>
-        </w:rPr>
-        <w:t xml:space="preserve">, </w:t>
-      </w:r>
-      <w:r>
-        <w:rPr>
-          <w:rStyle w:val="DataTypeTok"/>
-        </w:rPr>
-        <w:t xml:space="preserve">origin =</w:t>
-      </w:r>
-      <w:r>
-        <w:rPr>
-          <w:rStyle w:val="NormalTok"/>
-        </w:rPr>
-        <w:t xml:space="preserve"> </w:t>
-      </w:r>
-      <w:r>
-        <w:rPr>
-          <w:rStyle w:val="StringTok"/>
-        </w:rPr>
-        <w:t xml:space="preserve">"1970-01-01"</w:t>
-      </w:r>
-      <w:r>
-        <w:rPr>
-          <w:rStyle w:val="NormalTok"/>
-        </w:rPr>
-        <w:t xml:space="preserve">),</w:t>
-      </w:r>
-      <w:r>
-        <w:br/>
-      </w:r>
-      <w:r>
-        <w:rPr>
-          <w:rStyle w:val="NormalTok"/>
-        </w:rPr>
         <w:t xml:space="preserve">       </w:t>
       </w:r>
       <w:r>
         <w:rPr>
-          <w:rStyle w:val="DataTypeTok"/>
-        </w:rPr>
-        <w:t xml:space="preserve">y =</w:t>
-      </w:r>
-      <w:r>
-        <w:rPr>
-          <w:rStyle w:val="NormalTok"/>
-        </w:rPr>
-        <w:t xml:space="preserve"> td</w:t>
-      </w:r>
-      <w:r>
-        <w:rPr>
-          <w:rStyle w:val="OperatorTok"/>
-        </w:rPr>
-        <w:t xml:space="preserve">$</w:t>
-      </w:r>
-      <w:r>
-        <w:rPr>
-          <w:rStyle w:val="NormalTok"/>
-        </w:rPr>
-        <w:t xml:space="preserve">threshold_</w:t>
-      </w:r>
-      <w:r>
-        <w:rPr>
-          <w:rStyle w:val="DecValTok"/>
-        </w:rPr>
-        <w:t xml:space="preserve">25</w:t>
-      </w:r>
-      <w:r>
-        <w:rPr>
-          <w:rStyle w:val="NormalTok"/>
-        </w:rPr>
-        <w:t xml:space="preserve">,</w:t>
-      </w:r>
-      <w:r>
-        <w:br/>
-      </w:r>
-      <w:r>
-        <w:rPr>
-          <w:rStyle w:val="NormalTok"/>
-        </w:rPr>
-        <w:t xml:space="preserve">       </w:t>
-      </w:r>
-      <w:r>
-        <w:rPr>
-          <w:rStyle w:val="DataTypeTok"/>
-        </w:rPr>
-        <w:t xml:space="preserve">pch =</w:t>
-      </w:r>
-      <w:r>
-        <w:rPr>
-          <w:rStyle w:val="NormalTok"/>
-        </w:rPr>
-        <w:t xml:space="preserve"> </w:t>
-      </w:r>
-      <w:r>
-        <w:rPr>
-          <w:rStyle w:val="DecValTok"/>
-        </w:rPr>
-        <w:t xml:space="preserve">19</w:t>
-      </w:r>
-      <w:r>
-        <w:rPr>
-          <w:rStyle w:val="NormalTok"/>
-        </w:rPr>
-        <w:t xml:space="preserve">,</w:t>
-      </w:r>
-      <w:r>
-        <w:br/>
-      </w:r>
-      <w:r>
-        <w:rPr>
-          <w:rStyle w:val="NormalTok"/>
-        </w:rPr>
-        <w:t xml:space="preserve">       </w:t>
-      </w:r>
-      <w:r>
-        <w:rPr>
-          <w:rStyle w:val="DataTypeTok"/>
+          <w:rStyle w:val="AttributeTok"/>
         </w:rPr>
         <w:t xml:space="preserve">col =</w:t>
       </w:r>
@@ -1446,7 +1437,7 @@
                     </pic:cNvPicPr>
                   </pic:nvPicPr>
                   <pic:blipFill>
-                    <a:blip r:embed="rId26"/>
+                    <a:blip r:embed="rId24"/>
                     <a:stretch>
                       <a:fillRect/>
                     </a:stretch>
@@ -1473,6 +1464,8 @@
         </w:drawing>
       </w:r>
     </w:p>
+    <w:bookmarkEnd w:id="25"/>
+    <w:bookmarkEnd w:id="26"/>
     <w:sectPr/>
   </w:body>
 </w:document>
@@ -2027,6 +2020,10 @@
       <w:rFonts w:ascii="Consolas" w:hAnsi="Consolas"/>
       <w:sz w:val="22"/>
     </w:rPr>
+  </w:style>
+  <w:style w:type="character" w:customStyle="1" w:styleId="SectionNumber">
+    <w:name w:val="Section Number"/>
+    <w:basedOn w:val="BodyTextChar"/>
   </w:style>
   <w:style w:type="character" w:styleId="FootnoteReference">
     <w:name w:val="Footnote Reference"/>

</xml_diff>